<commit_message>
Porteus y digrama de flujo
</commit_message>
<xml_diff>
--- a/lab3/Prelab.docx
+++ b/lab3/Prelab.docx
@@ -205,8 +205,1761 @@
       </w:r>
     </w:p>
     <w:p>
+      <w:r>
+        <w:rPr>
+          <w:noProof/>
+        </w:rPr>
+        <mc:AlternateContent>
+          <mc:Choice Requires="wps">
+            <w:drawing>
+              <wp:anchor distT="45720" distB="45720" distL="114300" distR="114300" simplePos="0" relativeHeight="251659264" behindDoc="0" locked="0" layoutInCell="1" allowOverlap="1" wp14:anchorId="415F4431" wp14:editId="7EC7EA5B">
+                <wp:simplePos x="0" y="0"/>
+                <wp:positionH relativeFrom="margin">
+                  <wp:posOffset>2112645</wp:posOffset>
+                </wp:positionH>
+                <wp:positionV relativeFrom="paragraph">
+                  <wp:posOffset>9525</wp:posOffset>
+                </wp:positionV>
+                <wp:extent cx="1242060" cy="281940"/>
+                <wp:effectExtent l="0" t="0" r="15240" b="22860"/>
+                <wp:wrapSquare wrapText="bothSides"/>
+                <wp:docPr id="217" name="Cuadro de texto 2"/>
+                <wp:cNvGraphicFramePr>
+                  <a:graphicFrameLocks xmlns:a="http://schemas.openxmlformats.org/drawingml/2006/main"/>
+                </wp:cNvGraphicFramePr>
+                <a:graphic xmlns:a="http://schemas.openxmlformats.org/drawingml/2006/main">
+                  <a:graphicData uri="http://schemas.microsoft.com/office/word/2010/wordprocessingShape">
+                    <wps:wsp>
+                      <wps:cNvSpPr txBox="1">
+                        <a:spLocks noChangeArrowheads="1"/>
+                      </wps:cNvSpPr>
+                      <wps:spPr bwMode="auto">
+                        <a:xfrm>
+                          <a:off x="0" y="0"/>
+                          <a:ext cx="1242060" cy="281940"/>
+                        </a:xfrm>
+                        <a:prstGeom prst="rect">
+                          <a:avLst/>
+                        </a:prstGeom>
+                        <a:solidFill>
+                          <a:srgbClr val="FFFFFF"/>
+                        </a:solidFill>
+                        <a:ln w="9525">
+                          <a:solidFill>
+                            <a:srgbClr val="000000"/>
+                          </a:solidFill>
+                          <a:miter lim="800000"/>
+                          <a:headEnd/>
+                          <a:tailEnd/>
+                        </a:ln>
+                      </wps:spPr>
+                      <wps:txbx>
+                        <w:txbxContent>
+                          <w:p>
+                            <w:proofErr w:type="spellStart"/>
+                            <w:r>
+                              <w:t>Lab</w:t>
+                            </w:r>
+                            <w:proofErr w:type="spellEnd"/>
+                            <w:r>
+                              <w:t xml:space="preserve"> 3(LCD) Pre-</w:t>
+                            </w:r>
+                            <w:proofErr w:type="spellStart"/>
+                            <w:r>
+                              <w:t>lab</w:t>
+                            </w:r>
+                            <w:proofErr w:type="spellEnd"/>
+                          </w:p>
+                        </w:txbxContent>
+                      </wps:txbx>
+                      <wps:bodyPr rot="0" vert="horz" wrap="square" lIns="91440" tIns="45720" rIns="91440" bIns="45720" anchor="t" anchorCtr="0">
+                        <a:noAutofit/>
+                      </wps:bodyPr>
+                    </wps:wsp>
+                  </a:graphicData>
+                </a:graphic>
+                <wp14:sizeRelH relativeFrom="margin">
+                  <wp14:pctWidth>0</wp14:pctWidth>
+                </wp14:sizeRelH>
+                <wp14:sizeRelV relativeFrom="margin">
+                  <wp14:pctHeight>0</wp14:pctHeight>
+                </wp14:sizeRelV>
+              </wp:anchor>
+            </w:drawing>
+          </mc:Choice>
+          <mc:Fallback>
+            <w:pict>
+              <v:shapetype w14:anchorId="415F4431" id="_x0000_t202" coordsize="21600,21600" o:spt="202" path="m,l,21600r21600,l21600,xe">
+                <v:stroke joinstyle="miter"/>
+                <v:path gradientshapeok="t" o:connecttype="rect"/>
+              </v:shapetype>
+              <v:shape id="Cuadro de texto 2" o:spid="_x0000_s1026" type="#_x0000_t202" style="position:absolute;margin-left:166.35pt;margin-top:.75pt;width:97.8pt;height:22.2pt;z-index:251659264;visibility:visible;mso-wrap-style:square;mso-width-percent:0;mso-height-percent:0;mso-wrap-distance-left:9pt;mso-wrap-distance-top:3.6pt;mso-wrap-distance-right:9pt;mso-wrap-distance-bottom:3.6pt;mso-position-horizontal:absolute;mso-position-horizontal-relative:margin;mso-position-vertical:absolute;mso-position-vertical-relative:text;mso-width-percent:0;mso-height-percent:0;mso-width-relative:margin;mso-height-relative:margin;v-text-anchor:top" o:gfxdata="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">
+                <v:textbox>
+                  <w:txbxContent>
+                    <w:p>
+                      <w:proofErr w:type="spellStart"/>
+                      <w:r>
+                        <w:t>Lab</w:t>
+                      </w:r>
+                      <w:proofErr w:type="spellEnd"/>
+                      <w:r>
+                        <w:t xml:space="preserve"> 3(LCD) Pre-</w:t>
+                      </w:r>
+                      <w:proofErr w:type="spellStart"/>
+                      <w:r>
+                        <w:t>lab</w:t>
+                      </w:r>
+                      <w:proofErr w:type="spellEnd"/>
+                    </w:p>
+                  </w:txbxContent>
+                </v:textbox>
+                <w10:wrap type="square" anchorx="margin"/>
+              </v:shape>
+            </w:pict>
+          </mc:Fallback>
+        </mc:AlternateContent>
+      </w:r>
+    </w:p>
+    <w:p/>
+    <w:p>
+      <w:r>
+        <w:rPr>
+          <w:noProof/>
+        </w:rPr>
+        <mc:AlternateContent>
+          <mc:Choice Requires="wps">
+            <w:drawing>
+              <wp:anchor distT="45720" distB="45720" distL="114300" distR="114300" simplePos="0" relativeHeight="251661312" behindDoc="0" locked="0" layoutInCell="1" allowOverlap="1">
+                <wp:simplePos x="0" y="0"/>
+                <wp:positionH relativeFrom="margin">
+                  <wp:align>center</wp:align>
+                </wp:positionH>
+                <wp:positionV relativeFrom="paragraph">
+                  <wp:posOffset>10160</wp:posOffset>
+                </wp:positionV>
+                <wp:extent cx="3909060" cy="502920"/>
+                <wp:effectExtent l="0" t="0" r="15240" b="11430"/>
+                <wp:wrapSquare wrapText="bothSides"/>
+                <wp:docPr id="1" name="Cuadro de texto 2"/>
+                <wp:cNvGraphicFramePr>
+                  <a:graphicFrameLocks xmlns:a="http://schemas.openxmlformats.org/drawingml/2006/main"/>
+                </wp:cNvGraphicFramePr>
+                <a:graphic xmlns:a="http://schemas.openxmlformats.org/drawingml/2006/main">
+                  <a:graphicData uri="http://schemas.microsoft.com/office/word/2010/wordprocessingShape">
+                    <wps:wsp>
+                      <wps:cNvSpPr txBox="1">
+                        <a:spLocks noChangeArrowheads="1"/>
+                      </wps:cNvSpPr>
+                      <wps:spPr bwMode="auto">
+                        <a:xfrm>
+                          <a:off x="0" y="0"/>
+                          <a:ext cx="3909060" cy="502920"/>
+                        </a:xfrm>
+                        <a:prstGeom prst="rect">
+                          <a:avLst/>
+                        </a:prstGeom>
+                        <a:solidFill>
+                          <a:srgbClr val="FFFFFF"/>
+                        </a:solidFill>
+                        <a:ln w="9525">
+                          <a:solidFill>
+                            <a:srgbClr val="000000"/>
+                          </a:solidFill>
+                          <a:miter lim="800000"/>
+                          <a:headEnd/>
+                          <a:tailEnd/>
+                        </a:ln>
+                      </wps:spPr>
+                      <wps:txbx>
+                        <w:txbxContent>
+                          <w:p>
+                            <w:r>
+                              <w:t xml:space="preserve">Crear la librería LCD DE 8 bits para la comunicación con USART también crear su librería. Incorporando la librería del ADC (lab2). </w:t>
+                            </w:r>
+                          </w:p>
+                          <w:p>
+                            <w:r>
+                              <w:t xml:space="preserve"> </w:t>
+                            </w:r>
+                          </w:p>
+                        </w:txbxContent>
+                      </wps:txbx>
+                      <wps:bodyPr rot="0" vert="horz" wrap="square" lIns="91440" tIns="45720" rIns="91440" bIns="45720" anchor="t" anchorCtr="0">
+                        <a:noAutofit/>
+                      </wps:bodyPr>
+                    </wps:wsp>
+                  </a:graphicData>
+                </a:graphic>
+                <wp14:sizeRelH relativeFrom="margin">
+                  <wp14:pctWidth>0</wp14:pctWidth>
+                </wp14:sizeRelH>
+                <wp14:sizeRelV relativeFrom="margin">
+                  <wp14:pctHeight>0</wp14:pctHeight>
+                </wp14:sizeRelV>
+              </wp:anchor>
+            </w:drawing>
+          </mc:Choice>
+          <mc:Fallback>
+            <w:pict>
+              <v:shape id="_x0000_s1027" type="#_x0000_t202" style="position:absolute;margin-left:0;margin-top:.8pt;width:307.8pt;height:39.6pt;z-index:251661312;visibility:visible;mso-wrap-style:square;mso-width-percent:0;mso-height-percent:0;mso-wrap-distance-left:9pt;mso-wrap-distance-top:3.6pt;mso-wrap-distance-right:9pt;mso-wrap-distance-bottom:3.6pt;mso-position-horizontal:center;mso-position-horizontal-relative:margin;mso-position-vertical:absolute;mso-position-vertical-relative:text;mso-width-percent:0;mso-height-percent:0;mso-width-relative:margin;mso-height-relative:margin;v-text-anchor:top" o:gfxdata="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">
+                <v:textbox>
+                  <w:txbxContent>
+                    <w:p>
+                      <w:r>
+                        <w:t xml:space="preserve">Crear la librería LCD DE 8 bits para la comunicación con USART también crear su librería. Incorporando la librería del ADC (lab2). </w:t>
+                      </w:r>
+                    </w:p>
+                    <w:p>
+                      <w:r>
+                        <w:t xml:space="preserve"> </w:t>
+                      </w:r>
+                    </w:p>
+                  </w:txbxContent>
+                </v:textbox>
+                <w10:wrap type="square" anchorx="margin"/>
+              </v:shape>
+            </w:pict>
+          </mc:Fallback>
+        </mc:AlternateContent>
+      </w:r>
+    </w:p>
+    <w:p/>
+    <w:p>
+      <w:r>
+        <w:rPr>
+          <w:noProof/>
+          <w:lang w:val="en-US"/>
+        </w:rPr>
+        <mc:AlternateContent>
+          <mc:Choice Requires="wps">
+            <w:drawing>
+              <wp:anchor distT="0" distB="0" distL="114300" distR="114300" simplePos="0" relativeHeight="251686912" behindDoc="0" locked="0" layoutInCell="1" allowOverlap="1">
+                <wp:simplePos x="0" y="0"/>
+                <wp:positionH relativeFrom="column">
+                  <wp:posOffset>2638425</wp:posOffset>
+                </wp:positionH>
+                <wp:positionV relativeFrom="paragraph">
+                  <wp:posOffset>10160</wp:posOffset>
+                </wp:positionV>
+                <wp:extent cx="2331720" cy="411480"/>
+                <wp:effectExtent l="0" t="0" r="68580" b="64770"/>
+                <wp:wrapNone/>
+                <wp:docPr id="19" name="Conector angular 19"/>
+                <wp:cNvGraphicFramePr/>
+                <a:graphic xmlns:a="http://schemas.openxmlformats.org/drawingml/2006/main">
+                  <a:graphicData uri="http://schemas.microsoft.com/office/word/2010/wordprocessingShape">
+                    <wps:wsp>
+                      <wps:cNvCnPr/>
+                      <wps:spPr>
+                        <a:xfrm>
+                          <a:off x="0" y="0"/>
+                          <a:ext cx="2331720" cy="411480"/>
+                        </a:xfrm>
+                        <a:prstGeom prst="bentConnector3">
+                          <a:avLst>
+                            <a:gd name="adj1" fmla="val 99346"/>
+                          </a:avLst>
+                        </a:prstGeom>
+                        <a:ln>
+                          <a:tailEnd type="triangle"/>
+                        </a:ln>
+                      </wps:spPr>
+                      <wps:style>
+                        <a:lnRef idx="1">
+                          <a:schemeClr val="accent1"/>
+                        </a:lnRef>
+                        <a:fillRef idx="0">
+                          <a:schemeClr val="accent1"/>
+                        </a:fillRef>
+                        <a:effectRef idx="0">
+                          <a:schemeClr val="accent1"/>
+                        </a:effectRef>
+                        <a:fontRef idx="minor">
+                          <a:schemeClr val="tx1"/>
+                        </a:fontRef>
+                      </wps:style>
+                      <wps:bodyPr/>
+                    </wps:wsp>
+                  </a:graphicData>
+                </a:graphic>
+                <wp14:sizeRelH relativeFrom="margin">
+                  <wp14:pctWidth>0</wp14:pctWidth>
+                </wp14:sizeRelH>
+                <wp14:sizeRelV relativeFrom="margin">
+                  <wp14:pctHeight>0</wp14:pctHeight>
+                </wp14:sizeRelV>
+              </wp:anchor>
+            </w:drawing>
+          </mc:Choice>
+          <mc:Fallback>
+            <w:pict>
+              <v:shapetype w14:anchorId="4E9C215A" id="_x0000_t34" coordsize="21600,21600" o:spt="34" o:oned="t" adj="10800" path="m,l@0,0@0,21600,21600,21600e" filled="f">
+                <v:stroke joinstyle="miter"/>
+                <v:formulas>
+                  <v:f eqn="val #0"/>
+                </v:formulas>
+                <v:path arrowok="t" fillok="f" o:connecttype="none"/>
+                <v:handles>
+                  <v:h position="#0,center"/>
+                </v:handles>
+                <o:lock v:ext="edit" shapetype="t"/>
+              </v:shapetype>
+              <v:shape id="Conector angular 19" o:spid="_x0000_s1026" type="#_x0000_t34" style="position:absolute;margin-left:207.75pt;margin-top:.8pt;width:183.6pt;height:32.4pt;z-index:251686912;visibility:visible;mso-wrap-style:square;mso-width-percent:0;mso-height-percent:0;mso-wrap-distance-left:9pt;mso-wrap-distance-top:0;mso-wrap-distance-right:9pt;mso-wrap-distance-bottom:0;mso-position-horizontal:absolute;mso-position-horizontal-relative:text;mso-position-vertical:absolute;mso-position-vertical-relative:text;mso-width-percent:0;mso-height-percent:0;mso-width-relative:margin;mso-height-relative:margin" o:gfxdata="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" adj="21459" strokecolor="#5b9bd5 [3204]" strokeweight=".5pt">
+                <v:stroke endarrow="block"/>
+              </v:shape>
+            </w:pict>
+          </mc:Fallback>
+        </mc:AlternateContent>
+      </w:r>
+      <w:r>
+        <w:rPr>
+          <w:noProof/>
+          <w:lang w:val="en-US"/>
+        </w:rPr>
+        <mc:AlternateContent>
+          <mc:Choice Requires="wps">
+            <w:drawing>
+              <wp:anchor distT="0" distB="0" distL="114300" distR="114300" simplePos="0" relativeHeight="251685888" behindDoc="0" locked="0" layoutInCell="1" allowOverlap="1">
+                <wp:simplePos x="0" y="0"/>
+                <wp:positionH relativeFrom="column">
+                  <wp:posOffset>466725</wp:posOffset>
+                </wp:positionH>
+                <wp:positionV relativeFrom="paragraph">
+                  <wp:posOffset>25400</wp:posOffset>
+                </wp:positionV>
+                <wp:extent cx="1950720" cy="175260"/>
+                <wp:effectExtent l="76200" t="0" r="11430" b="53340"/>
+                <wp:wrapNone/>
+                <wp:docPr id="18" name="Conector angular 18"/>
+                <wp:cNvGraphicFramePr/>
+                <a:graphic xmlns:a="http://schemas.openxmlformats.org/drawingml/2006/main">
+                  <a:graphicData uri="http://schemas.microsoft.com/office/word/2010/wordprocessingShape">
+                    <wps:wsp>
+                      <wps:cNvCnPr/>
+                      <wps:spPr>
+                        <a:xfrm flipH="1">
+                          <a:off x="0" y="0"/>
+                          <a:ext cx="1950720" cy="175260"/>
+                        </a:xfrm>
+                        <a:prstGeom prst="bentConnector3">
+                          <a:avLst>
+                            <a:gd name="adj1" fmla="val 100000"/>
+                          </a:avLst>
+                        </a:prstGeom>
+                        <a:ln>
+                          <a:tailEnd type="triangle"/>
+                        </a:ln>
+                      </wps:spPr>
+                      <wps:style>
+                        <a:lnRef idx="1">
+                          <a:schemeClr val="accent1"/>
+                        </a:lnRef>
+                        <a:fillRef idx="0">
+                          <a:schemeClr val="accent1"/>
+                        </a:fillRef>
+                        <a:effectRef idx="0">
+                          <a:schemeClr val="accent1"/>
+                        </a:effectRef>
+                        <a:fontRef idx="minor">
+                          <a:schemeClr val="tx1"/>
+                        </a:fontRef>
+                      </wps:style>
+                      <wps:bodyPr/>
+                    </wps:wsp>
+                  </a:graphicData>
+                </a:graphic>
+                <wp14:sizeRelH relativeFrom="margin">
+                  <wp14:pctWidth>0</wp14:pctWidth>
+                </wp14:sizeRelH>
+                <wp14:sizeRelV relativeFrom="margin">
+                  <wp14:pctHeight>0</wp14:pctHeight>
+                </wp14:sizeRelV>
+              </wp:anchor>
+            </w:drawing>
+          </mc:Choice>
+          <mc:Fallback>
+            <w:pict>
+              <v:shape w14:anchorId="37183FB2" id="Conector angular 18" o:spid="_x0000_s1026" type="#_x0000_t34" style="position:absolute;margin-left:36.75pt;margin-top:2pt;width:153.6pt;height:13.8pt;flip:x;z-index:251685888;visibility:visible;mso-wrap-style:square;mso-width-percent:0;mso-height-percent:0;mso-wrap-distance-left:9pt;mso-wrap-distance-top:0;mso-wrap-distance-right:9pt;mso-wrap-distance-bottom:0;mso-position-horizontal:absolute;mso-position-horizontal-relative:text;mso-position-vertical:absolute;mso-position-vertical-relative:text;mso-width-percent:0;mso-height-percent:0;mso-width-relative:margin;mso-height-relative:margin" o:gfxdata="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" adj="21600" strokecolor="#5b9bd5 [3204]" strokeweight=".5pt">
+                <v:stroke endarrow="block"/>
+              </v:shape>
+            </w:pict>
+          </mc:Fallback>
+        </mc:AlternateContent>
+      </w:r>
+    </w:p>
+    <w:p>
       <w:bookmarkStart w:id="0" w:name="_GoBack"/>
       <w:bookmarkEnd w:id="0"/>
+      <w:r>
+        <w:rPr>
+          <w:noProof/>
+        </w:rPr>
+        <mc:AlternateContent>
+          <mc:Choice Requires="wps">
+            <w:drawing>
+              <wp:anchor distT="45720" distB="45720" distL="114300" distR="114300" simplePos="0" relativeHeight="251663360" behindDoc="0" locked="0" layoutInCell="1" allowOverlap="1">
+                <wp:simplePos x="0" y="0"/>
+                <wp:positionH relativeFrom="margin">
+                  <wp:align>left</wp:align>
+                </wp:positionH>
+                <wp:positionV relativeFrom="paragraph">
+                  <wp:posOffset>6350</wp:posOffset>
+                </wp:positionV>
+                <wp:extent cx="1409700" cy="990600"/>
+                <wp:effectExtent l="0" t="0" r="19050" b="19050"/>
+                <wp:wrapSquare wrapText="bothSides"/>
+                <wp:docPr id="2" name="Cuadro de texto 2"/>
+                <wp:cNvGraphicFramePr>
+                  <a:graphicFrameLocks xmlns:a="http://schemas.openxmlformats.org/drawingml/2006/main"/>
+                </wp:cNvGraphicFramePr>
+                <a:graphic xmlns:a="http://schemas.openxmlformats.org/drawingml/2006/main">
+                  <a:graphicData uri="http://schemas.microsoft.com/office/word/2010/wordprocessingShape">
+                    <wps:wsp>
+                      <wps:cNvSpPr txBox="1">
+                        <a:spLocks noChangeArrowheads="1"/>
+                      </wps:cNvSpPr>
+                      <wps:spPr bwMode="auto">
+                        <a:xfrm>
+                          <a:off x="0" y="0"/>
+                          <a:ext cx="1409700" cy="990600"/>
+                        </a:xfrm>
+                        <a:prstGeom prst="rect">
+                          <a:avLst/>
+                        </a:prstGeom>
+                        <a:solidFill>
+                          <a:srgbClr val="FFFFFF"/>
+                        </a:solidFill>
+                        <a:ln w="9525">
+                          <a:solidFill>
+                            <a:srgbClr val="000000"/>
+                          </a:solidFill>
+                          <a:miter lim="800000"/>
+                          <a:headEnd/>
+                          <a:tailEnd/>
+                        </a:ln>
+                      </wps:spPr>
+                      <wps:txbx>
+                        <w:txbxContent>
+                          <w:p>
+                            <w:proofErr w:type="spellStart"/>
+                            <w:r>
+                              <w:t>Config</w:t>
+                            </w:r>
+                            <w:proofErr w:type="spellEnd"/>
+                            <w:r>
+                              <w:t xml:space="preserve"> del ADC para leer los potenciómetros.</w:t>
+                            </w:r>
+                            <w:r>
+                              <w:t xml:space="preserve"> En los puertos RA0 y RA1. </w:t>
+                            </w:r>
+                          </w:p>
+                          <w:p>
+                            <w:r>
+                              <w:t xml:space="preserve">(Con case…)  </w:t>
+                            </w:r>
+                          </w:p>
+                        </w:txbxContent>
+                      </wps:txbx>
+                      <wps:bodyPr rot="0" vert="horz" wrap="square" lIns="91440" tIns="45720" rIns="91440" bIns="45720" anchor="t" anchorCtr="0">
+                        <a:noAutofit/>
+                      </wps:bodyPr>
+                    </wps:wsp>
+                  </a:graphicData>
+                </a:graphic>
+                <wp14:sizeRelH relativeFrom="margin">
+                  <wp14:pctWidth>0</wp14:pctWidth>
+                </wp14:sizeRelH>
+                <wp14:sizeRelV relativeFrom="margin">
+                  <wp14:pctHeight>0</wp14:pctHeight>
+                </wp14:sizeRelV>
+              </wp:anchor>
+            </w:drawing>
+          </mc:Choice>
+          <mc:Fallback>
+            <w:pict>
+              <v:shape id="_x0000_s1028" type="#_x0000_t202" style="position:absolute;margin-left:0;margin-top:.5pt;width:111pt;height:78pt;z-index:251663360;visibility:visible;mso-wrap-style:square;mso-width-percent:0;mso-height-percent:0;mso-wrap-distance-left:9pt;mso-wrap-distance-top:3.6pt;mso-wrap-distance-right:9pt;mso-wrap-distance-bottom:3.6pt;mso-position-horizontal:left;mso-position-horizontal-relative:margin;mso-position-vertical:absolute;mso-position-vertical-relative:text;mso-width-percent:0;mso-height-percent:0;mso-width-relative:margin;mso-height-relative:margin;v-text-anchor:top" o:gfxdata="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">
+                <v:textbox>
+                  <w:txbxContent>
+                    <w:p>
+                      <w:proofErr w:type="spellStart"/>
+                      <w:r>
+                        <w:t>Config</w:t>
+                      </w:r>
+                      <w:proofErr w:type="spellEnd"/>
+                      <w:r>
+                        <w:t xml:space="preserve"> del ADC para leer los potenciómetros.</w:t>
+                      </w:r>
+                      <w:r>
+                        <w:t xml:space="preserve"> En los puertos RA0 y RA1. </w:t>
+                      </w:r>
+                    </w:p>
+                    <w:p>
+                      <w:r>
+                        <w:t xml:space="preserve">(Con case…)  </w:t>
+                      </w:r>
+                    </w:p>
+                  </w:txbxContent>
+                </v:textbox>
+                <w10:wrap type="square" anchorx="margin"/>
+              </v:shape>
+            </w:pict>
+          </mc:Fallback>
+        </mc:AlternateContent>
+      </w:r>
+    </w:p>
+    <w:p>
+      <w:r>
+        <w:rPr>
+          <w:noProof/>
+          <w:lang w:val="en-US"/>
+        </w:rPr>
+        <mc:AlternateContent>
+          <mc:Choice Requires="wps">
+            <w:drawing>
+              <wp:anchor distT="0" distB="0" distL="114300" distR="114300" simplePos="0" relativeHeight="251683840" behindDoc="0" locked="0" layoutInCell="1" allowOverlap="1">
+                <wp:simplePos x="0" y="0"/>
+                <wp:positionH relativeFrom="column">
+                  <wp:posOffset>3491865</wp:posOffset>
+                </wp:positionH>
+                <wp:positionV relativeFrom="paragraph">
+                  <wp:posOffset>238759</wp:posOffset>
+                </wp:positionV>
+                <wp:extent cx="541020" cy="53340"/>
+                <wp:effectExtent l="0" t="57150" r="11430" b="41910"/>
+                <wp:wrapNone/>
+                <wp:docPr id="16" name="Conector recto de flecha 16"/>
+                <wp:cNvGraphicFramePr/>
+                <a:graphic xmlns:a="http://schemas.openxmlformats.org/drawingml/2006/main">
+                  <a:graphicData uri="http://schemas.microsoft.com/office/word/2010/wordprocessingShape">
+                    <wps:wsp>
+                      <wps:cNvCnPr/>
+                      <wps:spPr>
+                        <a:xfrm flipV="1">
+                          <a:off x="0" y="0"/>
+                          <a:ext cx="541020" cy="53340"/>
+                        </a:xfrm>
+                        <a:prstGeom prst="straightConnector1">
+                          <a:avLst/>
+                        </a:prstGeom>
+                        <a:ln>
+                          <a:tailEnd type="triangle"/>
+                        </a:ln>
+                      </wps:spPr>
+                      <wps:style>
+                        <a:lnRef idx="1">
+                          <a:schemeClr val="accent1"/>
+                        </a:lnRef>
+                        <a:fillRef idx="0">
+                          <a:schemeClr val="accent1"/>
+                        </a:fillRef>
+                        <a:effectRef idx="0">
+                          <a:schemeClr val="accent1"/>
+                        </a:effectRef>
+                        <a:fontRef idx="minor">
+                          <a:schemeClr val="tx1"/>
+                        </a:fontRef>
+                      </wps:style>
+                      <wps:bodyPr/>
+                    </wps:wsp>
+                  </a:graphicData>
+                </a:graphic>
+                <wp14:sizeRelH relativeFrom="margin">
+                  <wp14:pctWidth>0</wp14:pctWidth>
+                </wp14:sizeRelH>
+                <wp14:sizeRelV relativeFrom="margin">
+                  <wp14:pctHeight>0</wp14:pctHeight>
+                </wp14:sizeRelV>
+              </wp:anchor>
+            </w:drawing>
+          </mc:Choice>
+          <mc:Fallback>
+            <w:pict>
+              <v:shapetype w14:anchorId="6DB2F847" id="_x0000_t32" coordsize="21600,21600" o:spt="32" o:oned="t" path="m,l21600,21600e" filled="f">
+                <v:path arrowok="t" fillok="f" o:connecttype="none"/>
+                <o:lock v:ext="edit" shapetype="t"/>
+              </v:shapetype>
+              <v:shape id="Conector recto de flecha 16" o:spid="_x0000_s1026" type="#_x0000_t32" style="position:absolute;margin-left:274.95pt;margin-top:18.8pt;width:42.6pt;height:4.2pt;flip:y;z-index:251683840;visibility:visible;mso-wrap-style:square;mso-width-percent:0;mso-height-percent:0;mso-wrap-distance-left:9pt;mso-wrap-distance-top:0;mso-wrap-distance-right:9pt;mso-wrap-distance-bottom:0;mso-position-horizontal:absolute;mso-position-horizontal-relative:text;mso-position-vertical:absolute;mso-position-vertical-relative:text;mso-width-percent:0;mso-height-percent:0;mso-width-relative:margin;mso-height-relative:margin" o:gfxdata="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" strokecolor="#5b9bd5 [3204]" strokeweight=".5pt">
+                <v:stroke endarrow="block" joinstyle="miter"/>
+              </v:shape>
+            </w:pict>
+          </mc:Fallback>
+        </mc:AlternateContent>
+      </w:r>
+      <w:r>
+        <w:rPr>
+          <w:noProof/>
+        </w:rPr>
+        <mc:AlternateContent>
+          <mc:Choice Requires="wps">
+            <w:drawing>
+              <wp:anchor distT="45720" distB="45720" distL="114300" distR="114300" simplePos="0" relativeHeight="251674624" behindDoc="0" locked="0" layoutInCell="1" allowOverlap="1" wp14:anchorId="339A0AB7" wp14:editId="3799E2DA">
+                <wp:simplePos x="0" y="0"/>
+                <wp:positionH relativeFrom="margin">
+                  <wp:align>right</wp:align>
+                </wp:positionH>
+                <wp:positionV relativeFrom="paragraph">
+                  <wp:posOffset>10160</wp:posOffset>
+                </wp:positionV>
+                <wp:extent cx="1470660" cy="510540"/>
+                <wp:effectExtent l="0" t="0" r="15240" b="22860"/>
+                <wp:wrapSquare wrapText="bothSides"/>
+                <wp:docPr id="9" name="Cuadro de texto 2"/>
+                <wp:cNvGraphicFramePr>
+                  <a:graphicFrameLocks xmlns:a="http://schemas.openxmlformats.org/drawingml/2006/main"/>
+                </wp:cNvGraphicFramePr>
+                <a:graphic xmlns:a="http://schemas.openxmlformats.org/drawingml/2006/main">
+                  <a:graphicData uri="http://schemas.microsoft.com/office/word/2010/wordprocessingShape">
+                    <wps:wsp>
+                      <wps:cNvSpPr txBox="1">
+                        <a:spLocks noChangeArrowheads="1"/>
+                      </wps:cNvSpPr>
+                      <wps:spPr bwMode="auto">
+                        <a:xfrm>
+                          <a:off x="0" y="0"/>
+                          <a:ext cx="1470660" cy="510540"/>
+                        </a:xfrm>
+                        <a:prstGeom prst="rect">
+                          <a:avLst/>
+                        </a:prstGeom>
+                        <a:solidFill>
+                          <a:srgbClr val="FFFFFF"/>
+                        </a:solidFill>
+                        <a:ln w="9525">
+                          <a:solidFill>
+                            <a:srgbClr val="000000"/>
+                          </a:solidFill>
+                          <a:miter lim="800000"/>
+                          <a:headEnd/>
+                          <a:tailEnd/>
+                        </a:ln>
+                      </wps:spPr>
+                      <wps:txbx>
+                        <w:txbxContent>
+                          <w:p>
+                            <w:r>
+                              <w:t>Guardar el valor recibido en el USART</w:t>
+                            </w:r>
+                          </w:p>
+                        </w:txbxContent>
+                      </wps:txbx>
+                      <wps:bodyPr rot="0" vert="horz" wrap="square" lIns="91440" tIns="45720" rIns="91440" bIns="45720" anchor="t" anchorCtr="0">
+                        <a:noAutofit/>
+                      </wps:bodyPr>
+                    </wps:wsp>
+                  </a:graphicData>
+                </a:graphic>
+                <wp14:sizeRelH relativeFrom="margin">
+                  <wp14:pctWidth>0</wp14:pctWidth>
+                </wp14:sizeRelH>
+                <wp14:sizeRelV relativeFrom="margin">
+                  <wp14:pctHeight>0</wp14:pctHeight>
+                </wp14:sizeRelV>
+              </wp:anchor>
+            </w:drawing>
+          </mc:Choice>
+          <mc:Fallback>
+            <w:pict>
+              <v:shape w14:anchorId="339A0AB7" id="_x0000_s1029" type="#_x0000_t202" style="position:absolute;margin-left:64.6pt;margin-top:.8pt;width:115.8pt;height:40.2pt;z-index:251674624;visibility:visible;mso-wrap-style:square;mso-width-percent:0;mso-height-percent:0;mso-wrap-distance-left:9pt;mso-wrap-distance-top:3.6pt;mso-wrap-distance-right:9pt;mso-wrap-distance-bottom:3.6pt;mso-position-horizontal:right;mso-position-horizontal-relative:margin;mso-position-vertical:absolute;mso-position-vertical-relative:text;mso-width-percent:0;mso-height-percent:0;mso-width-relative:margin;mso-height-relative:margin;v-text-anchor:top" o:gfxdata="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">
+                <v:textbox>
+                  <w:txbxContent>
+                    <w:p>
+                      <w:r>
+                        <w:t>Guardar el valor recibido en el USART</w:t>
+                      </w:r>
+                    </w:p>
+                  </w:txbxContent>
+                </v:textbox>
+                <w10:wrap type="square" anchorx="margin"/>
+              </v:shape>
+            </w:pict>
+          </mc:Fallback>
+        </mc:AlternateContent>
+      </w:r>
+      <w:r>
+        <w:rPr>
+          <w:b/>
+          <w:bCs/>
+          <w:noProof/>
+          <w:sz w:val="28"/>
+          <w:szCs w:val="28"/>
+          <w:u w:val="single"/>
+        </w:rPr>
+        <mc:AlternateContent>
+          <mc:Choice Requires="wps">
+            <w:drawing>
+              <wp:anchor distT="45720" distB="45720" distL="114300" distR="114300" simplePos="0" relativeHeight="251671552" behindDoc="0" locked="0" layoutInCell="1" allowOverlap="1" wp14:anchorId="2B453341" wp14:editId="18CC2187">
+                <wp:simplePos x="0" y="0"/>
+                <wp:positionH relativeFrom="margin">
+                  <wp:align>center</wp:align>
+                </wp:positionH>
+                <wp:positionV relativeFrom="paragraph">
+                  <wp:posOffset>10160</wp:posOffset>
+                </wp:positionV>
+                <wp:extent cx="1181100" cy="586740"/>
+                <wp:effectExtent l="0" t="0" r="19050" b="22860"/>
+                <wp:wrapSquare wrapText="bothSides"/>
+                <wp:docPr id="6" name="Cuadro de texto 2"/>
+                <wp:cNvGraphicFramePr>
+                  <a:graphicFrameLocks xmlns:a="http://schemas.openxmlformats.org/drawingml/2006/main"/>
+                </wp:cNvGraphicFramePr>
+                <a:graphic xmlns:a="http://schemas.openxmlformats.org/drawingml/2006/main">
+                  <a:graphicData uri="http://schemas.microsoft.com/office/word/2010/wordprocessingShape">
+                    <wps:wsp>
+                      <wps:cNvSpPr txBox="1">
+                        <a:spLocks noChangeArrowheads="1"/>
+                      </wps:cNvSpPr>
+                      <wps:spPr bwMode="auto">
+                        <a:xfrm>
+                          <a:off x="0" y="0"/>
+                          <a:ext cx="1181100" cy="586740"/>
+                        </a:xfrm>
+                        <a:prstGeom prst="rect">
+                          <a:avLst/>
+                        </a:prstGeom>
+                        <a:solidFill>
+                          <a:srgbClr val="FFFFFF"/>
+                        </a:solidFill>
+                        <a:ln w="9525">
+                          <a:solidFill>
+                            <a:srgbClr val="000000"/>
+                          </a:solidFill>
+                          <a:miter lim="800000"/>
+                          <a:headEnd/>
+                          <a:tailEnd/>
+                        </a:ln>
+                      </wps:spPr>
+                      <wps:txbx>
+                        <w:txbxContent>
+                          <w:p>
+                            <w:r>
+                              <w:t>Mandar los valores al USART</w:t>
+                            </w:r>
+                          </w:p>
+                        </w:txbxContent>
+                      </wps:txbx>
+                      <wps:bodyPr rot="0" vert="horz" wrap="square" lIns="91440" tIns="45720" rIns="91440" bIns="45720" anchor="t" anchorCtr="0">
+                        <a:noAutofit/>
+                      </wps:bodyPr>
+                    </wps:wsp>
+                  </a:graphicData>
+                </a:graphic>
+                <wp14:sizeRelH relativeFrom="margin">
+                  <wp14:pctWidth>0</wp14:pctWidth>
+                </wp14:sizeRelH>
+                <wp14:sizeRelV relativeFrom="margin">
+                  <wp14:pctHeight>0</wp14:pctHeight>
+                </wp14:sizeRelV>
+              </wp:anchor>
+            </w:drawing>
+          </mc:Choice>
+          <mc:Fallback>
+            <w:pict>
+              <v:shape w14:anchorId="2B453341" id="_x0000_s1030" type="#_x0000_t202" style="position:absolute;margin-left:0;margin-top:.8pt;width:93pt;height:46.2pt;z-index:251671552;visibility:visible;mso-wrap-style:square;mso-width-percent:0;mso-height-percent:0;mso-wrap-distance-left:9pt;mso-wrap-distance-top:3.6pt;mso-wrap-distance-right:9pt;mso-wrap-distance-bottom:3.6pt;mso-position-horizontal:center;mso-position-horizontal-relative:margin;mso-position-vertical:absolute;mso-position-vertical-relative:text;mso-width-percent:0;mso-height-percent:0;mso-width-relative:margin;mso-height-relative:margin;v-text-anchor:top" o:gfxdata="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">
+                <v:textbox>
+                  <w:txbxContent>
+                    <w:p>
+                      <w:r>
+                        <w:t>Mandar los valores al USART</w:t>
+                      </w:r>
+                    </w:p>
+                  </w:txbxContent>
+                </v:textbox>
+                <w10:wrap type="square" anchorx="margin"/>
+              </v:shape>
+            </w:pict>
+          </mc:Fallback>
+        </mc:AlternateContent>
+      </w:r>
+    </w:p>
+    <w:p>
+      <w:r>
+        <w:rPr>
+          <w:noProof/>
+          <w:lang w:val="en-US"/>
+        </w:rPr>
+        <mc:AlternateContent>
+          <mc:Choice Requires="wps">
+            <w:drawing>
+              <wp:anchor distT="0" distB="0" distL="114300" distR="114300" simplePos="0" relativeHeight="251672576" behindDoc="0" locked="0" layoutInCell="1" allowOverlap="1" wp14:anchorId="10B53EBB" wp14:editId="14345225">
+                <wp:simplePos x="0" y="0"/>
+                <wp:positionH relativeFrom="column">
+                  <wp:posOffset>1434466</wp:posOffset>
+                </wp:positionH>
+                <wp:positionV relativeFrom="paragraph">
+                  <wp:posOffset>83185</wp:posOffset>
+                </wp:positionV>
+                <wp:extent cx="716280" cy="838200"/>
+                <wp:effectExtent l="0" t="76200" r="0" b="19050"/>
+                <wp:wrapNone/>
+                <wp:docPr id="7" name="Conector angular 7"/>
+                <wp:cNvGraphicFramePr/>
+                <a:graphic xmlns:a="http://schemas.openxmlformats.org/drawingml/2006/main">
+                  <a:graphicData uri="http://schemas.microsoft.com/office/word/2010/wordprocessingShape">
+                    <wps:wsp>
+                      <wps:cNvCnPr/>
+                      <wps:spPr>
+                        <a:xfrm flipV="1">
+                          <a:off x="0" y="0"/>
+                          <a:ext cx="716280" cy="838200"/>
+                        </a:xfrm>
+                        <a:prstGeom prst="bentConnector3">
+                          <a:avLst/>
+                        </a:prstGeom>
+                        <a:ln>
+                          <a:tailEnd type="triangle"/>
+                        </a:ln>
+                      </wps:spPr>
+                      <wps:style>
+                        <a:lnRef idx="1">
+                          <a:schemeClr val="accent1"/>
+                        </a:lnRef>
+                        <a:fillRef idx="0">
+                          <a:schemeClr val="accent1"/>
+                        </a:fillRef>
+                        <a:effectRef idx="0">
+                          <a:schemeClr val="accent1"/>
+                        </a:effectRef>
+                        <a:fontRef idx="minor">
+                          <a:schemeClr val="tx1"/>
+                        </a:fontRef>
+                      </wps:style>
+                      <wps:bodyPr/>
+                    </wps:wsp>
+                  </a:graphicData>
+                </a:graphic>
+                <wp14:sizeRelH relativeFrom="margin">
+                  <wp14:pctWidth>0</wp14:pctWidth>
+                </wp14:sizeRelH>
+                <wp14:sizeRelV relativeFrom="margin">
+                  <wp14:pctHeight>0</wp14:pctHeight>
+                </wp14:sizeRelV>
+              </wp:anchor>
+            </w:drawing>
+          </mc:Choice>
+          <mc:Fallback>
+            <w:pict>
+              <v:shape w14:anchorId="60AD60DA" id="Conector angular 7" o:spid="_x0000_s1026" type="#_x0000_t34" style="position:absolute;margin-left:112.95pt;margin-top:6.55pt;width:56.4pt;height:66pt;flip:y;z-index:251672576;visibility:visible;mso-wrap-style:square;mso-width-percent:0;mso-height-percent:0;mso-wrap-distance-left:9pt;mso-wrap-distance-top:0;mso-wrap-distance-right:9pt;mso-wrap-distance-bottom:0;mso-position-horizontal:absolute;mso-position-horizontal-relative:text;mso-position-vertical:absolute;mso-position-vertical-relative:text;mso-width-percent:0;mso-height-percent:0;mso-width-relative:margin;mso-height-relative:margin" o:gfxdata="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" strokecolor="#5b9bd5 [3204]" strokeweight=".5pt">
+                <v:stroke endarrow="block"/>
+              </v:shape>
+            </w:pict>
+          </mc:Fallback>
+        </mc:AlternateContent>
+      </w:r>
+    </w:p>
+    <w:p>
+      <w:r>
+        <w:rPr>
+          <w:noProof/>
+          <w:lang w:val="en-US"/>
+        </w:rPr>
+        <mc:AlternateContent>
+          <mc:Choice Requires="wps">
+            <w:drawing>
+              <wp:anchor distT="0" distB="0" distL="114300" distR="114300" simplePos="0" relativeHeight="251684864" behindDoc="0" locked="0" layoutInCell="1" allowOverlap="1">
+                <wp:simplePos x="0" y="0"/>
+                <wp:positionH relativeFrom="column">
+                  <wp:posOffset>4802504</wp:posOffset>
+                </wp:positionH>
+                <wp:positionV relativeFrom="paragraph">
+                  <wp:posOffset>10795</wp:posOffset>
+                </wp:positionV>
+                <wp:extent cx="91440" cy="220980"/>
+                <wp:effectExtent l="38100" t="0" r="22860" b="64770"/>
+                <wp:wrapNone/>
+                <wp:docPr id="17" name="Conector recto de flecha 17"/>
+                <wp:cNvGraphicFramePr/>
+                <a:graphic xmlns:a="http://schemas.openxmlformats.org/drawingml/2006/main">
+                  <a:graphicData uri="http://schemas.microsoft.com/office/word/2010/wordprocessingShape">
+                    <wps:wsp>
+                      <wps:cNvCnPr/>
+                      <wps:spPr>
+                        <a:xfrm flipH="1">
+                          <a:off x="0" y="0"/>
+                          <a:ext cx="91440" cy="220980"/>
+                        </a:xfrm>
+                        <a:prstGeom prst="straightConnector1">
+                          <a:avLst/>
+                        </a:prstGeom>
+                        <a:ln>
+                          <a:tailEnd type="triangle"/>
+                        </a:ln>
+                      </wps:spPr>
+                      <wps:style>
+                        <a:lnRef idx="1">
+                          <a:schemeClr val="accent1"/>
+                        </a:lnRef>
+                        <a:fillRef idx="0">
+                          <a:schemeClr val="accent1"/>
+                        </a:fillRef>
+                        <a:effectRef idx="0">
+                          <a:schemeClr val="accent1"/>
+                        </a:effectRef>
+                        <a:fontRef idx="minor">
+                          <a:schemeClr val="tx1"/>
+                        </a:fontRef>
+                      </wps:style>
+                      <wps:bodyPr/>
+                    </wps:wsp>
+                  </a:graphicData>
+                </a:graphic>
+                <wp14:sizeRelH relativeFrom="margin">
+                  <wp14:pctWidth>0</wp14:pctWidth>
+                </wp14:sizeRelH>
+                <wp14:sizeRelV relativeFrom="margin">
+                  <wp14:pctHeight>0</wp14:pctHeight>
+                </wp14:sizeRelV>
+              </wp:anchor>
+            </w:drawing>
+          </mc:Choice>
+          <mc:Fallback>
+            <w:pict>
+              <v:shape w14:anchorId="3DC0BC44" id="Conector recto de flecha 17" o:spid="_x0000_s1026" type="#_x0000_t32" style="position:absolute;margin-left:378.15pt;margin-top:.85pt;width:7.2pt;height:17.4pt;flip:x;z-index:251684864;visibility:visible;mso-wrap-style:square;mso-width-percent:0;mso-height-percent:0;mso-wrap-distance-left:9pt;mso-wrap-distance-top:0;mso-wrap-distance-right:9pt;mso-wrap-distance-bottom:0;mso-position-horizontal:absolute;mso-position-horizontal-relative:text;mso-position-vertical:absolute;mso-position-vertical-relative:text;mso-width-percent:0;mso-height-percent:0;mso-width-relative:margin;mso-height-relative:margin" o:gfxdata="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" strokecolor="#5b9bd5 [3204]" strokeweight=".5pt">
+                <v:stroke endarrow="block" joinstyle="miter"/>
+              </v:shape>
+            </w:pict>
+          </mc:Fallback>
+        </mc:AlternateContent>
+      </w:r>
+    </w:p>
+    <w:p>
+      <w:r>
+        <w:rPr>
+          <w:noProof/>
+        </w:rPr>
+        <mc:AlternateContent>
+          <mc:Choice Requires="wps">
+            <w:drawing>
+              <wp:anchor distT="45720" distB="45720" distL="114300" distR="114300" simplePos="0" relativeHeight="251676672" behindDoc="0" locked="0" layoutInCell="1" allowOverlap="1">
+                <wp:simplePos x="0" y="0"/>
+                <wp:positionH relativeFrom="column">
+                  <wp:posOffset>3804285</wp:posOffset>
+                </wp:positionH>
+                <wp:positionV relativeFrom="paragraph">
+                  <wp:posOffset>6985</wp:posOffset>
+                </wp:positionV>
+                <wp:extent cx="2125980" cy="449580"/>
+                <wp:effectExtent l="0" t="0" r="26670" b="26670"/>
+                <wp:wrapSquare wrapText="bothSides"/>
+                <wp:docPr id="10" name="Cuadro de texto 2"/>
+                <wp:cNvGraphicFramePr>
+                  <a:graphicFrameLocks xmlns:a="http://schemas.openxmlformats.org/drawingml/2006/main"/>
+                </wp:cNvGraphicFramePr>
+                <a:graphic xmlns:a="http://schemas.openxmlformats.org/drawingml/2006/main">
+                  <a:graphicData uri="http://schemas.microsoft.com/office/word/2010/wordprocessingShape">
+                    <wps:wsp>
+                      <wps:cNvSpPr txBox="1">
+                        <a:spLocks noChangeArrowheads="1"/>
+                      </wps:cNvSpPr>
+                      <wps:spPr bwMode="auto">
+                        <a:xfrm>
+                          <a:off x="0" y="0"/>
+                          <a:ext cx="2125980" cy="449580"/>
+                        </a:xfrm>
+                        <a:prstGeom prst="rect">
+                          <a:avLst/>
+                        </a:prstGeom>
+                        <a:solidFill>
+                          <a:srgbClr val="FFFFFF"/>
+                        </a:solidFill>
+                        <a:ln w="9525">
+                          <a:solidFill>
+                            <a:srgbClr val="000000"/>
+                          </a:solidFill>
+                          <a:miter lim="800000"/>
+                          <a:headEnd/>
+                          <a:tailEnd/>
+                        </a:ln>
+                      </wps:spPr>
+                      <wps:txbx>
+                        <w:txbxContent>
+                          <w:p>
+                            <w:proofErr w:type="spellStart"/>
+                            <w:r>
+                              <w:t>Mnadar</w:t>
+                            </w:r>
+                            <w:proofErr w:type="spellEnd"/>
+                            <w:r>
+                              <w:t xml:space="preserve"> los datos la consolar (RC6 y RC7)</w:t>
+                            </w:r>
+                          </w:p>
+                        </w:txbxContent>
+                      </wps:txbx>
+                      <wps:bodyPr rot="0" vert="horz" wrap="square" lIns="91440" tIns="45720" rIns="91440" bIns="45720" anchor="t" anchorCtr="0">
+                        <a:noAutofit/>
+                      </wps:bodyPr>
+                    </wps:wsp>
+                  </a:graphicData>
+                </a:graphic>
+                <wp14:sizeRelH relativeFrom="margin">
+                  <wp14:pctWidth>0</wp14:pctWidth>
+                </wp14:sizeRelH>
+                <wp14:sizeRelV relativeFrom="margin">
+                  <wp14:pctHeight>0</wp14:pctHeight>
+                </wp14:sizeRelV>
+              </wp:anchor>
+            </w:drawing>
+          </mc:Choice>
+          <mc:Fallback>
+            <w:pict>
+              <v:shape id="_x0000_s1031" type="#_x0000_t202" style="position:absolute;margin-left:299.55pt;margin-top:.55pt;width:167.4pt;height:35.4pt;z-index:251676672;visibility:visible;mso-wrap-style:square;mso-width-percent:0;mso-height-percent:0;mso-wrap-distance-left:9pt;mso-wrap-distance-top:3.6pt;mso-wrap-distance-right:9pt;mso-wrap-distance-bottom:3.6pt;mso-position-horizontal:absolute;mso-position-horizontal-relative:text;mso-position-vertical:absolute;mso-position-vertical-relative:text;mso-width-percent:0;mso-height-percent:0;mso-width-relative:margin;mso-height-relative:margin;v-text-anchor:top" o:gfxdata="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">
+                <v:textbox>
+                  <w:txbxContent>
+                    <w:p>
+                      <w:proofErr w:type="spellStart"/>
+                      <w:r>
+                        <w:t>Mnadar</w:t>
+                      </w:r>
+                      <w:proofErr w:type="spellEnd"/>
+                      <w:r>
+                        <w:t xml:space="preserve"> los datos la consolar (RC6 y RC7)</w:t>
+                      </w:r>
+                    </w:p>
+                  </w:txbxContent>
+                </v:textbox>
+                <w10:wrap type="square"/>
+              </v:shape>
+            </w:pict>
+          </mc:Fallback>
+        </mc:AlternateContent>
+      </w:r>
+      <w:r>
+        <w:rPr>
+          <w:noProof/>
+        </w:rPr>
+        <mc:AlternateContent>
+          <mc:Choice Requires="wps">
+            <w:drawing>
+              <wp:anchor distT="45720" distB="45720" distL="114300" distR="114300" simplePos="0" relativeHeight="251665408" behindDoc="0" locked="0" layoutInCell="1" allowOverlap="1" wp14:anchorId="42D19497" wp14:editId="7D3E47C2">
+                <wp:simplePos x="0" y="0"/>
+                <wp:positionH relativeFrom="margin">
+                  <wp:align>left</wp:align>
+                </wp:positionH>
+                <wp:positionV relativeFrom="paragraph">
+                  <wp:posOffset>121285</wp:posOffset>
+                </wp:positionV>
+                <wp:extent cx="1402080" cy="457200"/>
+                <wp:effectExtent l="0" t="0" r="26670" b="19050"/>
+                <wp:wrapSquare wrapText="bothSides"/>
+                <wp:docPr id="3" name="Cuadro de texto 2"/>
+                <wp:cNvGraphicFramePr>
+                  <a:graphicFrameLocks xmlns:a="http://schemas.openxmlformats.org/drawingml/2006/main"/>
+                </wp:cNvGraphicFramePr>
+                <a:graphic xmlns:a="http://schemas.openxmlformats.org/drawingml/2006/main">
+                  <a:graphicData uri="http://schemas.microsoft.com/office/word/2010/wordprocessingShape">
+                    <wps:wsp>
+                      <wps:cNvSpPr txBox="1">
+                        <a:spLocks noChangeArrowheads="1"/>
+                      </wps:cNvSpPr>
+                      <wps:spPr bwMode="auto">
+                        <a:xfrm>
+                          <a:off x="0" y="0"/>
+                          <a:ext cx="1402080" cy="457200"/>
+                        </a:xfrm>
+                        <a:prstGeom prst="rect">
+                          <a:avLst/>
+                        </a:prstGeom>
+                        <a:solidFill>
+                          <a:srgbClr val="FFFFFF"/>
+                        </a:solidFill>
+                        <a:ln w="9525">
+                          <a:solidFill>
+                            <a:srgbClr val="000000"/>
+                          </a:solidFill>
+                          <a:miter lim="800000"/>
+                          <a:headEnd/>
+                          <a:tailEnd/>
+                        </a:ln>
+                      </wps:spPr>
+                      <wps:txbx>
+                        <w:txbxContent>
+                          <w:p>
+                            <w:r>
+                              <w:t xml:space="preserve">Convertir los valores obtenidos a voltajes </w:t>
+                            </w:r>
+                          </w:p>
+                        </w:txbxContent>
+                      </wps:txbx>
+                      <wps:bodyPr rot="0" vert="horz" wrap="square" lIns="91440" tIns="45720" rIns="91440" bIns="45720" anchor="t" anchorCtr="0">
+                        <a:noAutofit/>
+                      </wps:bodyPr>
+                    </wps:wsp>
+                  </a:graphicData>
+                </a:graphic>
+                <wp14:sizeRelH relativeFrom="margin">
+                  <wp14:pctWidth>0</wp14:pctWidth>
+                </wp14:sizeRelH>
+                <wp14:sizeRelV relativeFrom="margin">
+                  <wp14:pctHeight>0</wp14:pctHeight>
+                </wp14:sizeRelV>
+              </wp:anchor>
+            </w:drawing>
+          </mc:Choice>
+          <mc:Fallback>
+            <w:pict>
+              <v:shape w14:anchorId="42D19497" id="_x0000_s1032" type="#_x0000_t202" style="position:absolute;margin-left:0;margin-top:9.55pt;width:110.4pt;height:36pt;z-index:251665408;visibility:visible;mso-wrap-style:square;mso-width-percent:0;mso-height-percent:0;mso-wrap-distance-left:9pt;mso-wrap-distance-top:3.6pt;mso-wrap-distance-right:9pt;mso-wrap-distance-bottom:3.6pt;mso-position-horizontal:left;mso-position-horizontal-relative:margin;mso-position-vertical:absolute;mso-position-vertical-relative:text;mso-width-percent:0;mso-height-percent:0;mso-width-relative:margin;mso-height-relative:margin;v-text-anchor:top" o:gfxdata="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">
+                <v:textbox>
+                  <w:txbxContent>
+                    <w:p>
+                      <w:r>
+                        <w:t xml:space="preserve">Convertir los valores obtenidos a voltajes </w:t>
+                      </w:r>
+                    </w:p>
+                  </w:txbxContent>
+                </v:textbox>
+                <w10:wrap type="square" anchorx="margin"/>
+              </v:shape>
+            </w:pict>
+          </mc:Fallback>
+        </mc:AlternateContent>
+      </w:r>
+    </w:p>
+    <w:p>
+      <w:r>
+        <w:rPr>
+          <w:b/>
+          <w:bCs/>
+          <w:noProof/>
+          <w:sz w:val="28"/>
+          <w:szCs w:val="28"/>
+          <w:u w:val="single"/>
+          <w:lang w:val="en-US"/>
+        </w:rPr>
+        <mc:AlternateContent>
+          <mc:Choice Requires="wps">
+            <w:drawing>
+              <wp:anchor distT="0" distB="0" distL="114300" distR="114300" simplePos="0" relativeHeight="251681792" behindDoc="0" locked="0" layoutInCell="1" allowOverlap="1" wp14:anchorId="345B1919" wp14:editId="25DE956C">
+                <wp:simplePos x="0" y="0"/>
+                <wp:positionH relativeFrom="column">
+                  <wp:posOffset>1884046</wp:posOffset>
+                </wp:positionH>
+                <wp:positionV relativeFrom="paragraph">
+                  <wp:posOffset>26035</wp:posOffset>
+                </wp:positionV>
+                <wp:extent cx="45719" cy="1775460"/>
+                <wp:effectExtent l="38100" t="76200" r="393065" b="34290"/>
+                <wp:wrapNone/>
+                <wp:docPr id="13" name="Conector angular 13"/>
+                <wp:cNvGraphicFramePr/>
+                <a:graphic xmlns:a="http://schemas.openxmlformats.org/drawingml/2006/main">
+                  <a:graphicData uri="http://schemas.microsoft.com/office/word/2010/wordprocessingShape">
+                    <wps:wsp>
+                      <wps:cNvCnPr/>
+                      <wps:spPr>
+                        <a:xfrm flipV="1">
+                          <a:off x="0" y="0"/>
+                          <a:ext cx="45719" cy="1775460"/>
+                        </a:xfrm>
+                        <a:prstGeom prst="bentConnector3">
+                          <a:avLst>
+                            <a:gd name="adj1" fmla="val 915993"/>
+                          </a:avLst>
+                        </a:prstGeom>
+                        <a:ln>
+                          <a:tailEnd type="triangle"/>
+                        </a:ln>
+                      </wps:spPr>
+                      <wps:style>
+                        <a:lnRef idx="1">
+                          <a:schemeClr val="accent1"/>
+                        </a:lnRef>
+                        <a:fillRef idx="0">
+                          <a:schemeClr val="accent1"/>
+                        </a:fillRef>
+                        <a:effectRef idx="0">
+                          <a:schemeClr val="accent1"/>
+                        </a:effectRef>
+                        <a:fontRef idx="minor">
+                          <a:schemeClr val="tx1"/>
+                        </a:fontRef>
+                      </wps:style>
+                      <wps:bodyPr/>
+                    </wps:wsp>
+                  </a:graphicData>
+                </a:graphic>
+                <wp14:sizeRelH relativeFrom="margin">
+                  <wp14:pctWidth>0</wp14:pctWidth>
+                </wp14:sizeRelH>
+                <wp14:sizeRelV relativeFrom="margin">
+                  <wp14:pctHeight>0</wp14:pctHeight>
+                </wp14:sizeRelV>
+              </wp:anchor>
+            </w:drawing>
+          </mc:Choice>
+          <mc:Fallback>
+            <w:pict>
+              <v:shape w14:anchorId="738D53E1" id="Conector angular 13" o:spid="_x0000_s1026" type="#_x0000_t34" style="position:absolute;margin-left:148.35pt;margin-top:2.05pt;width:3.6pt;height:139.8pt;flip:y;z-index:251681792;visibility:visible;mso-wrap-style:square;mso-width-percent:0;mso-height-percent:0;mso-wrap-distance-left:9pt;mso-wrap-distance-top:0;mso-wrap-distance-right:9pt;mso-wrap-distance-bottom:0;mso-position-horizontal:absolute;mso-position-horizontal-relative:text;mso-position-vertical:absolute;mso-position-vertical-relative:text;mso-width-percent:0;mso-height-percent:0;mso-width-relative:margin;mso-height-relative:margin" o:gfxdata="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" adj="197854" strokecolor="#5b9bd5 [3204]" strokeweight=".5pt">
+                <v:stroke endarrow="block"/>
+              </v:shape>
+            </w:pict>
+          </mc:Fallback>
+        </mc:AlternateContent>
+      </w:r>
+    </w:p>
+    <w:p>
+      <w:pPr>
+        <w:rPr>
+          <w:b/>
+          <w:bCs/>
+          <w:sz w:val="28"/>
+          <w:szCs w:val="28"/>
+          <w:u w:val="single"/>
+        </w:rPr>
+      </w:pPr>
+      <w:r>
+        <w:rPr>
+          <w:b/>
+          <w:bCs/>
+          <w:noProof/>
+          <w:sz w:val="28"/>
+          <w:szCs w:val="28"/>
+          <w:u w:val="single"/>
+        </w:rPr>
+        <mc:AlternateContent>
+          <mc:Choice Requires="wps">
+            <w:drawing>
+              <wp:anchor distT="45720" distB="45720" distL="114300" distR="114300" simplePos="0" relativeHeight="251678720" behindDoc="0" locked="0" layoutInCell="1" allowOverlap="1" wp14:anchorId="585C4D63" wp14:editId="6811A235">
+                <wp:simplePos x="0" y="0"/>
+                <wp:positionH relativeFrom="column">
+                  <wp:posOffset>4322445</wp:posOffset>
+                </wp:positionH>
+                <wp:positionV relativeFrom="paragraph">
+                  <wp:posOffset>106045</wp:posOffset>
+                </wp:positionV>
+                <wp:extent cx="1165860" cy="480060"/>
+                <wp:effectExtent l="0" t="0" r="15240" b="15240"/>
+                <wp:wrapSquare wrapText="bothSides"/>
+                <wp:docPr id="11" name="Cuadro de texto 2"/>
+                <wp:cNvGraphicFramePr>
+                  <a:graphicFrameLocks xmlns:a="http://schemas.openxmlformats.org/drawingml/2006/main"/>
+                </wp:cNvGraphicFramePr>
+                <a:graphic xmlns:a="http://schemas.openxmlformats.org/drawingml/2006/main">
+                  <a:graphicData uri="http://schemas.microsoft.com/office/word/2010/wordprocessingShape">
+                    <wps:wsp>
+                      <wps:cNvSpPr txBox="1">
+                        <a:spLocks noChangeArrowheads="1"/>
+                      </wps:cNvSpPr>
+                      <wps:spPr bwMode="auto">
+                        <a:xfrm>
+                          <a:off x="0" y="0"/>
+                          <a:ext cx="1165860" cy="480060"/>
+                        </a:xfrm>
+                        <a:prstGeom prst="rect">
+                          <a:avLst/>
+                        </a:prstGeom>
+                        <a:solidFill>
+                          <a:srgbClr val="FFFFFF"/>
+                        </a:solidFill>
+                        <a:ln w="9525">
+                          <a:solidFill>
+                            <a:srgbClr val="000000"/>
+                          </a:solidFill>
+                          <a:miter lim="800000"/>
+                          <a:headEnd/>
+                          <a:tailEnd/>
+                        </a:ln>
+                      </wps:spPr>
+                      <wps:txbx>
+                        <w:txbxContent>
+                          <w:p>
+                            <w:r>
+                              <w:t>Verificar el valor si es “+” o “-”</w:t>
+                            </w:r>
+                          </w:p>
+                        </w:txbxContent>
+                      </wps:txbx>
+                      <wps:bodyPr rot="0" vert="horz" wrap="square" lIns="91440" tIns="45720" rIns="91440" bIns="45720" anchor="t" anchorCtr="0">
+                        <a:noAutofit/>
+                      </wps:bodyPr>
+                    </wps:wsp>
+                  </a:graphicData>
+                </a:graphic>
+                <wp14:sizeRelH relativeFrom="margin">
+                  <wp14:pctWidth>0</wp14:pctWidth>
+                </wp14:sizeRelH>
+                <wp14:sizeRelV relativeFrom="margin">
+                  <wp14:pctHeight>0</wp14:pctHeight>
+                </wp14:sizeRelV>
+              </wp:anchor>
+            </w:drawing>
+          </mc:Choice>
+          <mc:Fallback>
+            <w:pict>
+              <v:shape w14:anchorId="585C4D63" id="_x0000_s1033" type="#_x0000_t202" style="position:absolute;margin-left:340.35pt;margin-top:8.35pt;width:91.8pt;height:37.8pt;z-index:251678720;visibility:visible;mso-wrap-style:square;mso-width-percent:0;mso-height-percent:0;mso-wrap-distance-left:9pt;mso-wrap-distance-top:3.6pt;mso-wrap-distance-right:9pt;mso-wrap-distance-bottom:3.6pt;mso-position-horizontal:absolute;mso-position-horizontal-relative:text;mso-position-vertical:absolute;mso-position-vertical-relative:text;mso-width-percent:0;mso-height-percent:0;mso-width-relative:margin;mso-height-relative:margin;v-text-anchor:top" o:gfxdata="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">
+                <v:textbox>
+                  <w:txbxContent>
+                    <w:p>
+                      <w:r>
+                        <w:t>Verificar el valor si es “+” o “-”</w:t>
+                      </w:r>
+                    </w:p>
+                  </w:txbxContent>
+                </v:textbox>
+                <w10:wrap type="square"/>
+              </v:shape>
+            </w:pict>
+          </mc:Fallback>
+        </mc:AlternateContent>
+      </w:r>
+      <w:r>
+        <w:rPr>
+          <w:b/>
+          <w:bCs/>
+          <w:noProof/>
+          <w:sz w:val="28"/>
+          <w:szCs w:val="28"/>
+          <w:u w:val="single"/>
+        </w:rPr>
+        <mc:AlternateContent>
+          <mc:Choice Requires="wps">
+            <w:drawing>
+              <wp:anchor distT="45720" distB="45720" distL="114300" distR="114300" simplePos="0" relativeHeight="251667456" behindDoc="0" locked="0" layoutInCell="1" allowOverlap="1" wp14:anchorId="0788C3E4" wp14:editId="24CFC63D">
+                <wp:simplePos x="0" y="0"/>
+                <wp:positionH relativeFrom="column">
+                  <wp:posOffset>-272415</wp:posOffset>
+                </wp:positionH>
+                <wp:positionV relativeFrom="paragraph">
+                  <wp:posOffset>281305</wp:posOffset>
+                </wp:positionV>
+                <wp:extent cx="1866900" cy="1404620"/>
+                <wp:effectExtent l="0" t="0" r="19050" b="13970"/>
+                <wp:wrapSquare wrapText="bothSides"/>
+                <wp:docPr id="4" name="Cuadro de texto 2"/>
+                <wp:cNvGraphicFramePr>
+                  <a:graphicFrameLocks xmlns:a="http://schemas.openxmlformats.org/drawingml/2006/main"/>
+                </wp:cNvGraphicFramePr>
+                <a:graphic xmlns:a="http://schemas.openxmlformats.org/drawingml/2006/main">
+                  <a:graphicData uri="http://schemas.microsoft.com/office/word/2010/wordprocessingShape">
+                    <wps:wsp>
+                      <wps:cNvSpPr txBox="1">
+                        <a:spLocks noChangeArrowheads="1"/>
+                      </wps:cNvSpPr>
+                      <wps:spPr bwMode="auto">
+                        <a:xfrm>
+                          <a:off x="0" y="0"/>
+                          <a:ext cx="1866900" cy="1404620"/>
+                        </a:xfrm>
+                        <a:prstGeom prst="rect">
+                          <a:avLst/>
+                        </a:prstGeom>
+                        <a:solidFill>
+                          <a:srgbClr val="FFFFFF"/>
+                        </a:solidFill>
+                        <a:ln w="9525">
+                          <a:solidFill>
+                            <a:srgbClr val="000000"/>
+                          </a:solidFill>
+                          <a:miter lim="800000"/>
+                          <a:headEnd/>
+                          <a:tailEnd/>
+                        </a:ln>
+                      </wps:spPr>
+                      <wps:txbx>
+                        <w:txbxContent>
+                          <w:p>
+                            <w:r>
+                              <w:t>Enviar los resultados a la LCD. La LCD estará en el puerto D.</w:t>
+                            </w:r>
+                          </w:p>
+                        </w:txbxContent>
+                      </wps:txbx>
+                      <wps:bodyPr rot="0" vert="horz" wrap="square" lIns="91440" tIns="45720" rIns="91440" bIns="45720" anchor="t" anchorCtr="0">
+                        <a:spAutoFit/>
+                      </wps:bodyPr>
+                    </wps:wsp>
+                  </a:graphicData>
+                </a:graphic>
+                <wp14:sizeRelH relativeFrom="margin">
+                  <wp14:pctWidth>0</wp14:pctWidth>
+                </wp14:sizeRelH>
+                <wp14:sizeRelV relativeFrom="margin">
+                  <wp14:pctHeight>20000</wp14:pctHeight>
+                </wp14:sizeRelV>
+              </wp:anchor>
+            </w:drawing>
+          </mc:Choice>
+          <mc:Fallback>
+            <w:pict>
+              <v:shape w14:anchorId="0788C3E4" id="_x0000_s1034" type="#_x0000_t202" style="position:absolute;margin-left:-21.45pt;margin-top:22.15pt;width:147pt;height:110.6pt;z-index:251667456;visibility:visible;mso-wrap-style:square;mso-width-percent:0;mso-height-percent:200;mso-wrap-distance-left:9pt;mso-wrap-distance-top:3.6pt;mso-wrap-distance-right:9pt;mso-wrap-distance-bottom:3.6pt;mso-position-horizontal:absolute;mso-position-horizontal-relative:text;mso-position-vertical:absolute;mso-position-vertical-relative:text;mso-width-percent:0;mso-height-percent:200;mso-width-relative:margin;mso-height-relative:margin;v-text-anchor:top" o:gfxdata="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">
+                <v:textbox style="mso-fit-shape-to-text:t">
+                  <w:txbxContent>
+                    <w:p>
+                      <w:r>
+                        <w:t>Enviar los resultados a la LCD. La LCD estará en el puerto D.</w:t>
+                      </w:r>
+                    </w:p>
+                  </w:txbxContent>
+                </v:textbox>
+                <w10:wrap type="square"/>
+              </v:shape>
+            </w:pict>
+          </mc:Fallback>
+        </mc:AlternateContent>
+      </w:r>
+    </w:p>
+    <w:p>
+      <w:pPr>
+        <w:rPr>
+          <w:b/>
+          <w:bCs/>
+          <w:sz w:val="28"/>
+          <w:szCs w:val="28"/>
+          <w:u w:val="single"/>
+        </w:rPr>
+      </w:pPr>
+    </w:p>
+    <w:p>
+      <w:pPr>
+        <w:rPr>
+          <w:b/>
+          <w:bCs/>
+          <w:sz w:val="28"/>
+          <w:szCs w:val="28"/>
+          <w:u w:val="single"/>
+        </w:rPr>
+      </w:pPr>
+      <w:r>
+        <w:rPr>
+          <w:b/>
+          <w:bCs/>
+          <w:noProof/>
+          <w:sz w:val="28"/>
+          <w:szCs w:val="28"/>
+          <w:u w:val="single"/>
+        </w:rPr>
+        <mc:AlternateContent>
+          <mc:Choice Requires="wps">
+            <w:drawing>
+              <wp:anchor distT="45720" distB="45720" distL="114300" distR="114300" simplePos="0" relativeHeight="251680768" behindDoc="0" locked="0" layoutInCell="1" allowOverlap="1" wp14:anchorId="51F4E5C8" wp14:editId="3B1FF868">
+                <wp:simplePos x="0" y="0"/>
+                <wp:positionH relativeFrom="column">
+                  <wp:posOffset>3688080</wp:posOffset>
+                </wp:positionH>
+                <wp:positionV relativeFrom="paragraph">
+                  <wp:posOffset>236855</wp:posOffset>
+                </wp:positionV>
+                <wp:extent cx="2360930" cy="1404620"/>
+                <wp:effectExtent l="0" t="0" r="22860" b="11430"/>
+                <wp:wrapSquare wrapText="bothSides"/>
+                <wp:docPr id="12" name="Cuadro de texto 2"/>
+                <wp:cNvGraphicFramePr>
+                  <a:graphicFrameLocks xmlns:a="http://schemas.openxmlformats.org/drawingml/2006/main"/>
+                </wp:cNvGraphicFramePr>
+                <a:graphic xmlns:a="http://schemas.openxmlformats.org/drawingml/2006/main">
+                  <a:graphicData uri="http://schemas.microsoft.com/office/word/2010/wordprocessingShape">
+                    <wps:wsp>
+                      <wps:cNvSpPr txBox="1">
+                        <a:spLocks noChangeArrowheads="1"/>
+                      </wps:cNvSpPr>
+                      <wps:spPr bwMode="auto">
+                        <a:xfrm>
+                          <a:off x="0" y="0"/>
+                          <a:ext cx="2360930" cy="1404620"/>
+                        </a:xfrm>
+                        <a:prstGeom prst="rect">
+                          <a:avLst/>
+                        </a:prstGeom>
+                        <a:solidFill>
+                          <a:srgbClr val="FFFFFF"/>
+                        </a:solidFill>
+                        <a:ln w="9525">
+                          <a:solidFill>
+                            <a:srgbClr val="000000"/>
+                          </a:solidFill>
+                          <a:miter lim="800000"/>
+                          <a:headEnd/>
+                          <a:tailEnd/>
+                        </a:ln>
+                      </wps:spPr>
+                      <wps:txbx>
+                        <w:txbxContent>
+                          <w:p>
+                            <w:proofErr w:type="spellStart"/>
+                            <w:r>
+                              <w:t>If</w:t>
+                            </w:r>
+                            <w:proofErr w:type="spellEnd"/>
+                            <w:r>
+                              <w:t xml:space="preserve"> </w:t>
+                            </w:r>
+                            <w:r>
+                              <w:t xml:space="preserve">“+” Incrementa </w:t>
+                            </w:r>
+                            <w:proofErr w:type="spellStart"/>
+                            <w:r>
+                              <w:t>else</w:t>
+                            </w:r>
+                            <w:proofErr w:type="spellEnd"/>
+                            <w:r>
+                              <w:t xml:space="preserve"> “-” </w:t>
+                            </w:r>
+                            <w:proofErr w:type="spellStart"/>
+                            <w:r>
+                              <w:t>decrementa</w:t>
+                            </w:r>
+                            <w:proofErr w:type="spellEnd"/>
+                          </w:p>
+                        </w:txbxContent>
+                      </wps:txbx>
+                      <wps:bodyPr rot="0" vert="horz" wrap="square" lIns="91440" tIns="45720" rIns="91440" bIns="45720" anchor="t" anchorCtr="0">
+                        <a:spAutoFit/>
+                      </wps:bodyPr>
+                    </wps:wsp>
+                  </a:graphicData>
+                </a:graphic>
+                <wp14:sizeRelH relativeFrom="margin">
+                  <wp14:pctWidth>40000</wp14:pctWidth>
+                </wp14:sizeRelH>
+                <wp14:sizeRelV relativeFrom="margin">
+                  <wp14:pctHeight>20000</wp14:pctHeight>
+                </wp14:sizeRelV>
+              </wp:anchor>
+            </w:drawing>
+          </mc:Choice>
+          <mc:Fallback>
+            <w:pict>
+              <v:shape w14:anchorId="51F4E5C8" id="_x0000_s1035" type="#_x0000_t202" style="position:absolute;margin-left:290.4pt;margin-top:18.65pt;width:185.9pt;height:110.6pt;z-index:251680768;visibility:visible;mso-wrap-style:square;mso-width-percent:400;mso-height-percent:200;mso-wrap-distance-left:9pt;mso-wrap-distance-top:3.6pt;mso-wrap-distance-right:9pt;mso-wrap-distance-bottom:3.6pt;mso-position-horizontal:absolute;mso-position-horizontal-relative:text;mso-position-vertical:absolute;mso-position-vertical-relative:text;mso-width-percent:400;mso-height-percent:200;mso-width-relative:margin;mso-height-relative:margin;v-text-anchor:top" o:gfxdata="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">
+                <v:textbox style="mso-fit-shape-to-text:t">
+                  <w:txbxContent>
+                    <w:p>
+                      <w:proofErr w:type="spellStart"/>
+                      <w:r>
+                        <w:t>If</w:t>
+                      </w:r>
+                      <w:proofErr w:type="spellEnd"/>
+                      <w:r>
+                        <w:t xml:space="preserve"> </w:t>
+                      </w:r>
+                      <w:r>
+                        <w:t xml:space="preserve">“+” Incrementa </w:t>
+                      </w:r>
+                      <w:proofErr w:type="spellStart"/>
+                      <w:r>
+                        <w:t>else</w:t>
+                      </w:r>
+                      <w:proofErr w:type="spellEnd"/>
+                      <w:r>
+                        <w:t xml:space="preserve"> “-” </w:t>
+                      </w:r>
+                      <w:proofErr w:type="spellStart"/>
+                      <w:r>
+                        <w:t>decrementa</w:t>
+                      </w:r>
+                      <w:proofErr w:type="spellEnd"/>
+                    </w:p>
+                  </w:txbxContent>
+                </v:textbox>
+                <w10:wrap type="square"/>
+              </v:shape>
+            </w:pict>
+          </mc:Fallback>
+        </mc:AlternateContent>
+      </w:r>
+    </w:p>
+    <w:p>
+      <w:pPr>
+        <w:rPr>
+          <w:b/>
+          <w:bCs/>
+          <w:sz w:val="28"/>
+          <w:szCs w:val="28"/>
+          <w:u w:val="single"/>
+        </w:rPr>
+      </w:pPr>
+      <w:r>
+        <w:rPr>
+          <w:b/>
+          <w:bCs/>
+          <w:noProof/>
+          <w:sz w:val="28"/>
+          <w:szCs w:val="28"/>
+          <w:u w:val="single"/>
+          <w:lang w:val="en-US"/>
+        </w:rPr>
+        <mc:AlternateContent>
+          <mc:Choice Requires="wps">
+            <w:drawing>
+              <wp:anchor distT="0" distB="0" distL="114300" distR="114300" simplePos="0" relativeHeight="251682816" behindDoc="0" locked="0" layoutInCell="1" allowOverlap="1" wp14:anchorId="584303E5" wp14:editId="1DF94481">
+                <wp:simplePos x="0" y="0"/>
+                <wp:positionH relativeFrom="column">
+                  <wp:posOffset>2562225</wp:posOffset>
+                </wp:positionH>
+                <wp:positionV relativeFrom="paragraph">
+                  <wp:posOffset>158115</wp:posOffset>
+                </wp:positionV>
+                <wp:extent cx="1028700" cy="297180"/>
+                <wp:effectExtent l="38100" t="0" r="19050" b="64770"/>
+                <wp:wrapNone/>
+                <wp:docPr id="14" name="Conector recto de flecha 14"/>
+                <wp:cNvGraphicFramePr/>
+                <a:graphic xmlns:a="http://schemas.openxmlformats.org/drawingml/2006/main">
+                  <a:graphicData uri="http://schemas.microsoft.com/office/word/2010/wordprocessingShape">
+                    <wps:wsp>
+                      <wps:cNvCnPr/>
+                      <wps:spPr>
+                        <a:xfrm flipH="1">
+                          <a:off x="0" y="0"/>
+                          <a:ext cx="1028700" cy="297180"/>
+                        </a:xfrm>
+                        <a:prstGeom prst="straightConnector1">
+                          <a:avLst/>
+                        </a:prstGeom>
+                        <a:ln>
+                          <a:tailEnd type="triangle"/>
+                        </a:ln>
+                      </wps:spPr>
+                      <wps:style>
+                        <a:lnRef idx="1">
+                          <a:schemeClr val="accent1"/>
+                        </a:lnRef>
+                        <a:fillRef idx="0">
+                          <a:schemeClr val="accent1"/>
+                        </a:fillRef>
+                        <a:effectRef idx="0">
+                          <a:schemeClr val="accent1"/>
+                        </a:effectRef>
+                        <a:fontRef idx="minor">
+                          <a:schemeClr val="tx1"/>
+                        </a:fontRef>
+                      </wps:style>
+                      <wps:bodyPr/>
+                    </wps:wsp>
+                  </a:graphicData>
+                </a:graphic>
+                <wp14:sizeRelH relativeFrom="margin">
+                  <wp14:pctWidth>0</wp14:pctWidth>
+                </wp14:sizeRelH>
+                <wp14:sizeRelV relativeFrom="margin">
+                  <wp14:pctHeight>0</wp14:pctHeight>
+                </wp14:sizeRelV>
+              </wp:anchor>
+            </w:drawing>
+          </mc:Choice>
+          <mc:Fallback>
+            <w:pict>
+              <v:shape w14:anchorId="0ED32D08" id="Conector recto de flecha 14" o:spid="_x0000_s1026" type="#_x0000_t32" style="position:absolute;margin-left:201.75pt;margin-top:12.45pt;width:81pt;height:23.4pt;flip:x;z-index:251682816;visibility:visible;mso-wrap-style:square;mso-width-percent:0;mso-height-percent:0;mso-wrap-distance-left:9pt;mso-wrap-distance-top:0;mso-wrap-distance-right:9pt;mso-wrap-distance-bottom:0;mso-position-horizontal:absolute;mso-position-horizontal-relative:text;mso-position-vertical:absolute;mso-position-vertical-relative:text;mso-width-percent:0;mso-height-percent:0;mso-width-relative:margin;mso-height-relative:margin" o:gfxdata="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" strokecolor="#5b9bd5 [3204]" strokeweight=".5pt">
+                <v:stroke endarrow="block" joinstyle="miter"/>
+              </v:shape>
+            </w:pict>
+          </mc:Fallback>
+        </mc:AlternateContent>
+      </w:r>
+      <w:r>
+        <w:rPr>
+          <w:b/>
+          <w:bCs/>
+          <w:noProof/>
+          <w:sz w:val="28"/>
+          <w:szCs w:val="28"/>
+          <w:u w:val="single"/>
+        </w:rPr>
+        <mc:AlternateContent>
+          <mc:Choice Requires="wps">
+            <w:drawing>
+              <wp:anchor distT="45720" distB="45720" distL="114300" distR="114300" simplePos="0" relativeHeight="251669504" behindDoc="0" locked="0" layoutInCell="1" allowOverlap="1" wp14:anchorId="0BC6820F" wp14:editId="59783158">
+                <wp:simplePos x="0" y="0"/>
+                <wp:positionH relativeFrom="column">
+                  <wp:posOffset>-295275</wp:posOffset>
+                </wp:positionH>
+                <wp:positionV relativeFrom="paragraph">
+                  <wp:posOffset>280035</wp:posOffset>
+                </wp:positionV>
+                <wp:extent cx="2360930" cy="480060"/>
+                <wp:effectExtent l="0" t="0" r="22225" b="15240"/>
+                <wp:wrapSquare wrapText="bothSides"/>
+                <wp:docPr id="5" name="Cuadro de texto 2"/>
+                <wp:cNvGraphicFramePr>
+                  <a:graphicFrameLocks xmlns:a="http://schemas.openxmlformats.org/drawingml/2006/main"/>
+                </wp:cNvGraphicFramePr>
+                <a:graphic xmlns:a="http://schemas.openxmlformats.org/drawingml/2006/main">
+                  <a:graphicData uri="http://schemas.microsoft.com/office/word/2010/wordprocessingShape">
+                    <wps:wsp>
+                      <wps:cNvSpPr txBox="1">
+                        <a:spLocks noChangeArrowheads="1"/>
+                      </wps:cNvSpPr>
+                      <wps:spPr bwMode="auto">
+                        <a:xfrm>
+                          <a:off x="0" y="0"/>
+                          <a:ext cx="2360930" cy="480060"/>
+                        </a:xfrm>
+                        <a:prstGeom prst="rect">
+                          <a:avLst/>
+                        </a:prstGeom>
+                        <a:solidFill>
+                          <a:srgbClr val="FFFFFF"/>
+                        </a:solidFill>
+                        <a:ln w="9525">
+                          <a:solidFill>
+                            <a:srgbClr val="000000"/>
+                          </a:solidFill>
+                          <a:miter lim="800000"/>
+                          <a:headEnd/>
+                          <a:tailEnd/>
+                        </a:ln>
+                      </wps:spPr>
+                      <wps:txbx>
+                        <w:txbxContent>
+                          <w:p>
+                            <w:r>
+                              <w:t>Desplegar los valores en dados en la LCD.</w:t>
+                            </w:r>
+                          </w:p>
+                        </w:txbxContent>
+                      </wps:txbx>
+                      <wps:bodyPr rot="0" vert="horz" wrap="square" lIns="91440" tIns="45720" rIns="91440" bIns="45720" anchor="t" anchorCtr="0">
+                        <a:noAutofit/>
+                      </wps:bodyPr>
+                    </wps:wsp>
+                  </a:graphicData>
+                </a:graphic>
+                <wp14:sizeRelH relativeFrom="margin">
+                  <wp14:pctWidth>40000</wp14:pctWidth>
+                </wp14:sizeRelH>
+                <wp14:sizeRelV relativeFrom="margin">
+                  <wp14:pctHeight>0</wp14:pctHeight>
+                </wp14:sizeRelV>
+              </wp:anchor>
+            </w:drawing>
+          </mc:Choice>
+          <mc:Fallback>
+            <w:pict>
+              <v:shape w14:anchorId="0BC6820F" id="_x0000_s1036" type="#_x0000_t202" style="position:absolute;margin-left:-23.25pt;margin-top:22.05pt;width:185.9pt;height:37.8pt;z-index:251669504;visibility:visible;mso-wrap-style:square;mso-width-percent:400;mso-height-percent:0;mso-wrap-distance-left:9pt;mso-wrap-distance-top:3.6pt;mso-wrap-distance-right:9pt;mso-wrap-distance-bottom:3.6pt;mso-position-horizontal:absolute;mso-position-horizontal-relative:text;mso-position-vertical:absolute;mso-position-vertical-relative:text;mso-width-percent:400;mso-height-percent:0;mso-width-relative:margin;mso-height-relative:margin;v-text-anchor:top" o:gfxdata="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">
+                <v:textbox>
+                  <w:txbxContent>
+                    <w:p>
+                      <w:r>
+                        <w:t>Desplegar los valores en dados en la LCD.</w:t>
+                      </w:r>
+                    </w:p>
+                  </w:txbxContent>
+                </v:textbox>
+                <w10:wrap type="square"/>
+              </v:shape>
+            </w:pict>
+          </mc:Fallback>
+        </mc:AlternateContent>
+      </w:r>
+    </w:p>
+    <w:p>
+      <w:pPr>
+        <w:rPr>
+          <w:b/>
+          <w:bCs/>
+          <w:sz w:val="28"/>
+          <w:szCs w:val="28"/>
+          <w:u w:val="single"/>
+        </w:rPr>
+      </w:pPr>
+    </w:p>
+    <w:p>
+      <w:pPr>
+        <w:rPr>
+          <w:b/>
+          <w:bCs/>
+          <w:sz w:val="28"/>
+          <w:szCs w:val="28"/>
+          <w:u w:val="single"/>
+        </w:rPr>
+      </w:pPr>
     </w:p>
     <w:p>
       <w:pPr>

</xml_diff>